<commit_message>
Thêm mới FDD và SD
</commit_message>
<xml_diff>
--- a/NV3_Nhom_65KTPM_3.docx
+++ b/NV3_Nhom_65KTPM_3.docx
@@ -3391,130 +3391,19 @@
     </w:p>
     <w:p>
       <w:pPr>
-        <w:pStyle w:val="Heading2"/>
-        <w:rPr>
-          <w:rFonts w:ascii="Times New Roman" w:hAnsi="Times New Roman" w:cs="Times New Roman"/>
-          <w:b/>
-          <w:bCs/>
-          <w:sz w:val="26"/>
-          <w:szCs w:val="26"/>
+        <w:rPr>
           <w:lang w:val="vi-VN"/>
         </w:rPr>
       </w:pPr>
       <w:r>
         <w:rPr>
-          <w:rFonts w:ascii="Times New Roman" w:hAnsi="Times New Roman" w:cs="Times New Roman"/>
-          <w:b/>
-          <w:bCs/>
-          <w:sz w:val="26"/>
-          <w:szCs w:val="26"/>
           <w:lang w:val="vi-VN"/>
         </w:rPr>
-        <w:t>1.2 Biểu đồ Luồng dữ liệu (DFD)</w:t>
-      </w:r>
-    </w:p>
-    <w:p>
-      <w:pPr>
-        <w:widowControl w:val="0"/>
-        <w:spacing w:line="240" w:lineRule="auto"/>
-        <w:rPr>
-          <w:rFonts w:ascii="Times New Roman" w:eastAsia="Times New Roman" w:hAnsi="Times New Roman" w:cs="Times New Roman"/>
-          <w:sz w:val="26"/>
-          <w:szCs w:val="26"/>
-          <w:highlight w:val="yellow"/>
-          <w:lang w:val="en-US"/>
-        </w:rPr>
-      </w:pPr>
-      <w:r>
-        <w:rPr>
-          <w:lang w:val="en-US"/>
-        </w:rPr>
-        <w:t xml:space="preserve">1.2.1  </w:t>
-      </w:r>
-      <w:r>
-        <w:rPr>
-          <w:rFonts w:ascii="Times New Roman" w:eastAsia="Times New Roman" w:hAnsi="Times New Roman" w:cs="Times New Roman"/>
-          <w:sz w:val="26"/>
-          <w:szCs w:val="26"/>
-        </w:rPr>
-        <w:t>L</w:t>
-      </w:r>
-      <w:r>
-        <w:rPr>
-          <w:rFonts w:ascii="Times New Roman" w:eastAsia="Times New Roman" w:hAnsi="Times New Roman" w:cs="Times New Roman"/>
-          <w:sz w:val="26"/>
-          <w:szCs w:val="26"/>
-          <w:lang w:val="en-US"/>
-        </w:rPr>
-        <w:t>à người quản lý</w:t>
-      </w:r>
-      <w:r>
-        <w:rPr>
-          <w:rFonts w:ascii="Times New Roman" w:eastAsia="Times New Roman" w:hAnsi="Times New Roman" w:cs="Times New Roman"/>
-          <w:sz w:val="26"/>
-          <w:szCs w:val="26"/>
-          <w:lang w:val="en-US"/>
-        </w:rPr>
-        <w:t xml:space="preserve"> và nhân viên </w:t>
-      </w:r>
-      <w:r>
-        <w:rPr>
-          <w:rFonts w:ascii="Times New Roman" w:eastAsia="Times New Roman" w:hAnsi="Times New Roman" w:cs="Times New Roman"/>
-          <w:sz w:val="26"/>
-          <w:szCs w:val="26"/>
-        </w:rPr>
-        <w:t>tôi muốn</w:t>
-      </w:r>
-      <w:r>
-        <w:rPr>
-          <w:rFonts w:ascii="Times New Roman" w:eastAsia="Times New Roman" w:hAnsi="Times New Roman" w:cs="Times New Roman"/>
-          <w:sz w:val="26"/>
-          <w:szCs w:val="26"/>
-          <w:lang w:val="en-US"/>
-        </w:rPr>
-        <w:t xml:space="preserve"> đăng nhập vào app</w:t>
-      </w:r>
-      <w:r>
-        <w:rPr>
-          <w:rFonts w:ascii="Times New Roman" w:eastAsia="Times New Roman" w:hAnsi="Times New Roman" w:cs="Times New Roman"/>
-          <w:sz w:val="26"/>
-          <w:szCs w:val="26"/>
-        </w:rPr>
-        <w:t xml:space="preserve"> để</w:t>
-      </w:r>
-      <w:r>
-        <w:rPr>
-          <w:rFonts w:ascii="Times New Roman" w:eastAsia="Times New Roman" w:hAnsi="Times New Roman" w:cs="Times New Roman"/>
-          <w:sz w:val="26"/>
-          <w:szCs w:val="26"/>
-          <w:lang w:val="en-US"/>
-        </w:rPr>
-        <w:t xml:space="preserve"> có thể sử dụng các tính năng của ứng dụng</w:t>
-      </w:r>
-    </w:p>
-    <w:p>
-      <w:pPr>
-        <w:rPr>
-          <w:lang w:val="en-US"/>
-        </w:rPr>
-      </w:pPr>
-    </w:p>
-    <w:p>
-      <w:pPr>
-        <w:rPr>
-          <w:lang w:val="en-US"/>
-        </w:rPr>
-      </w:pPr>
-      <w:r>
-        <w:rPr>
-          <w:noProof/>
-          <w:lang w:val="en-US"/>
-        </w:rPr>
         <w:drawing>
-          <wp:inline distT="0" distB="0" distL="0" distR="0" wp14:anchorId="00E88C49" wp14:editId="443B47A1">
-            <wp:extent cx="5733415" cy="2660650"/>
-            <wp:effectExtent l="0" t="0" r="635" b="6350"/>
-            <wp:docPr id="5" name="Picture 5" descr="A diagram of a flowchart&#10;&#10;Description automatically generated"/>
+          <wp:inline distT="0" distB="0" distL="0" distR="0" wp14:anchorId="0826A68B" wp14:editId="3FC26BA4">
+            <wp:extent cx="5733415" cy="4391025"/>
+            <wp:effectExtent l="0" t="0" r="635" b="9525"/>
+            <wp:docPr id="15" name="Picture 15" descr="A diagram of a company&#10;&#10;Description automatically generated"/>
             <wp:cNvGraphicFramePr>
               <a:graphicFrameLocks xmlns:a="http://schemas.openxmlformats.org/drawingml/2006/main" noChangeAspect="1"/>
             </wp:cNvGraphicFramePr>
@@ -3534,7 +3423,7 @@
                   <pic:spPr>
                     <a:xfrm>
                       <a:off x="0" y="0"/>
-                      <a:ext cx="5733415" cy="2660650"/>
+                      <a:ext cx="5733415" cy="4391025"/>
                     </a:xfrm>
                     <a:prstGeom prst="rect">
                       <a:avLst/>
@@ -3549,58 +3438,27 @@
     </w:p>
     <w:p>
       <w:pPr>
-        <w:widowControl w:val="0"/>
-        <w:spacing w:line="240" w:lineRule="auto"/>
-        <w:rPr>
-          <w:rFonts w:ascii="Times New Roman" w:eastAsia="Times New Roman" w:hAnsi="Times New Roman" w:cs="Times New Roman"/>
-          <w:sz w:val="26"/>
-          <w:szCs w:val="26"/>
-          <w:lang w:val="en-US"/>
+        <w:pStyle w:val="Heading2"/>
+        <w:rPr>
+          <w:rFonts w:ascii="Times New Roman" w:hAnsi="Times New Roman" w:cs="Times New Roman"/>
+          <w:b/>
+          <w:bCs/>
+          <w:sz w:val="26"/>
+          <w:szCs w:val="26"/>
+          <w:lang w:val="vi-VN"/>
         </w:rPr>
       </w:pPr>
       <w:r>
         <w:rPr>
-          <w:lang w:val="en-US"/>
-        </w:rPr>
-        <w:t>1.2.</w:t>
-      </w:r>
-      <w:r>
-        <w:rPr>
-          <w:lang w:val="en-US"/>
-        </w:rPr>
-        <w:t xml:space="preserve">2   </w:t>
-      </w:r>
-      <w:r>
-        <w:rPr>
-          <w:rFonts w:ascii="Times New Roman" w:eastAsia="Times New Roman" w:hAnsi="Times New Roman" w:cs="Times New Roman"/>
-          <w:sz w:val="26"/>
-          <w:szCs w:val="26"/>
-        </w:rPr>
-        <w:t>Là</w:t>
-      </w:r>
-      <w:r>
-        <w:rPr>
-          <w:rFonts w:ascii="Times New Roman" w:eastAsia="Times New Roman" w:hAnsi="Times New Roman" w:cs="Times New Roman"/>
-          <w:sz w:val="26"/>
-          <w:szCs w:val="26"/>
-          <w:lang w:val="en-US"/>
-        </w:rPr>
-        <w:t xml:space="preserve"> người quản lý, tôi muốn đăng ký tài khoản cho nhân viên để nhân viên có thể sử dụng các tính năng của ứng dụng ngoại trừ tính năng xem thống kê dữ liệu </w:t>
-      </w:r>
-    </w:p>
-    <w:p>
-      <w:pPr>
-        <w:rPr>
-          <w:lang w:val="en-US"/>
-        </w:rPr>
-      </w:pPr>
-    </w:p>
-    <w:p>
-      <w:pPr>
-        <w:rPr>
-          <w:lang w:val="en-US"/>
-        </w:rPr>
-      </w:pPr>
+          <w:rFonts w:ascii="Times New Roman" w:hAnsi="Times New Roman" w:cs="Times New Roman"/>
+          <w:b/>
+          <w:bCs/>
+          <w:sz w:val="26"/>
+          <w:szCs w:val="26"/>
+          <w:lang w:val="vi-VN"/>
+        </w:rPr>
+        <w:t>1.2 Biểu đồ Luồng dữ liệu (DFD)</w:t>
+      </w:r>
     </w:p>
     <w:p>
       <w:pPr>
@@ -3610,17 +3468,101 @@
           <w:rFonts w:ascii="Times New Roman" w:eastAsia="Times New Roman" w:hAnsi="Times New Roman" w:cs="Times New Roman"/>
           <w:sz w:val="26"/>
           <w:szCs w:val="26"/>
+          <w:highlight w:val="yellow"/>
+          <w:lang w:val="en-US"/>
         </w:rPr>
       </w:pPr>
       <w:r>
         <w:rPr>
+          <w:lang w:val="en-US"/>
+        </w:rPr>
+        <w:t xml:space="preserve">1.2.1  </w:t>
+      </w:r>
+      <w:r>
+        <w:rPr>
+          <w:rFonts w:ascii="Times New Roman" w:eastAsia="Times New Roman" w:hAnsi="Times New Roman" w:cs="Times New Roman"/>
+          <w:sz w:val="26"/>
+          <w:szCs w:val="26"/>
+        </w:rPr>
+        <w:t>L</w:t>
+      </w:r>
+      <w:r>
+        <w:rPr>
+          <w:rFonts w:ascii="Times New Roman" w:eastAsia="Times New Roman" w:hAnsi="Times New Roman" w:cs="Times New Roman"/>
+          <w:sz w:val="26"/>
+          <w:szCs w:val="26"/>
+          <w:lang w:val="en-US"/>
+        </w:rPr>
+        <w:t>à người quản lý</w:t>
+      </w:r>
+      <w:r>
+        <w:rPr>
+          <w:rFonts w:ascii="Times New Roman" w:eastAsia="Times New Roman" w:hAnsi="Times New Roman" w:cs="Times New Roman"/>
+          <w:sz w:val="26"/>
+          <w:szCs w:val="26"/>
+          <w:lang w:val="en-US"/>
+        </w:rPr>
+        <w:t xml:space="preserve"> và nhân viên </w:t>
+      </w:r>
+      <w:r>
+        <w:rPr>
+          <w:rFonts w:ascii="Times New Roman" w:eastAsia="Times New Roman" w:hAnsi="Times New Roman" w:cs="Times New Roman"/>
+          <w:sz w:val="26"/>
+          <w:szCs w:val="26"/>
+        </w:rPr>
+        <w:t>tôi muốn</w:t>
+      </w:r>
+      <w:r>
+        <w:rPr>
+          <w:rFonts w:ascii="Times New Roman" w:eastAsia="Times New Roman" w:hAnsi="Times New Roman" w:cs="Times New Roman"/>
+          <w:sz w:val="26"/>
+          <w:szCs w:val="26"/>
+          <w:lang w:val="en-US"/>
+        </w:rPr>
+        <w:t xml:space="preserve"> đăng nhập vào app</w:t>
+      </w:r>
+      <w:r>
+        <w:rPr>
+          <w:rFonts w:ascii="Times New Roman" w:eastAsia="Times New Roman" w:hAnsi="Times New Roman" w:cs="Times New Roman"/>
+          <w:sz w:val="26"/>
+          <w:szCs w:val="26"/>
+        </w:rPr>
+        <w:t xml:space="preserve"> để</w:t>
+      </w:r>
+      <w:r>
+        <w:rPr>
+          <w:rFonts w:ascii="Times New Roman" w:eastAsia="Times New Roman" w:hAnsi="Times New Roman" w:cs="Times New Roman"/>
+          <w:sz w:val="26"/>
+          <w:szCs w:val="26"/>
+          <w:lang w:val="en-US"/>
+        </w:rPr>
+        <w:t xml:space="preserve"> có thể sử dụng các tính năng của ứng dụng</w:t>
+      </w:r>
+    </w:p>
+    <w:p>
+      <w:pPr>
+        <w:rPr>
+          <w:lang w:val="en-US"/>
+        </w:rPr>
+      </w:pPr>
+    </w:p>
+    <w:p>
+      <w:pPr>
+        <w:rPr>
+          <w:lang w:val="en-US"/>
+        </w:rPr>
+      </w:pPr>
+      <w:r>
+        <w:rPr>
           <w:noProof/>
-        </w:rPr>
+          <w:lang w:val="en-US"/>
+        </w:rPr>
+        <w:lastRenderedPageBreak/>
         <w:drawing>
-          <wp:inline distT="0" distB="0" distL="0" distR="0" wp14:anchorId="50487BA6" wp14:editId="3314AADC">
-            <wp:extent cx="5716028" cy="2711450"/>
-            <wp:effectExtent l="0" t="0" r="0" b="0"/>
-            <wp:docPr id="23" name="Picture 23" descr="A diagram of a flowchart&#10;&#10;Description automatically generated"/>
+          <wp:inline distT="0" distB="0" distL="0" distR="0" wp14:anchorId="00E88C49" wp14:editId="443B47A1">
+            <wp:extent cx="5733415" cy="2660650"/>
+            <wp:effectExtent l="0" t="0" r="635" b="6350"/>
+            <wp:docPr id="5" name="Picture 5" descr="A diagram of a flowchart&#10;&#10;Description automatically generated"/>
             <wp:cNvGraphicFramePr>
               <a:graphicFrameLocks xmlns:a="http://schemas.openxmlformats.org/drawingml/2006/main" noChangeAspect="1"/>
             </wp:cNvGraphicFramePr>
@@ -3640,6 +3582,112 @@
                   <pic:spPr>
                     <a:xfrm>
                       <a:off x="0" y="0"/>
+                      <a:ext cx="5733415" cy="2660650"/>
+                    </a:xfrm>
+                    <a:prstGeom prst="rect">
+                      <a:avLst/>
+                    </a:prstGeom>
+                  </pic:spPr>
+                </pic:pic>
+              </a:graphicData>
+            </a:graphic>
+          </wp:inline>
+        </w:drawing>
+      </w:r>
+    </w:p>
+    <w:p>
+      <w:pPr>
+        <w:widowControl w:val="0"/>
+        <w:spacing w:line="240" w:lineRule="auto"/>
+        <w:rPr>
+          <w:rFonts w:ascii="Times New Roman" w:eastAsia="Times New Roman" w:hAnsi="Times New Roman" w:cs="Times New Roman"/>
+          <w:sz w:val="26"/>
+          <w:szCs w:val="26"/>
+          <w:lang w:val="en-US"/>
+        </w:rPr>
+      </w:pPr>
+      <w:r>
+        <w:rPr>
+          <w:lang w:val="en-US"/>
+        </w:rPr>
+        <w:t>1.2.</w:t>
+      </w:r>
+      <w:r>
+        <w:rPr>
+          <w:lang w:val="en-US"/>
+        </w:rPr>
+        <w:t xml:space="preserve">2   </w:t>
+      </w:r>
+      <w:r>
+        <w:rPr>
+          <w:rFonts w:ascii="Times New Roman" w:eastAsia="Times New Roman" w:hAnsi="Times New Roman" w:cs="Times New Roman"/>
+          <w:sz w:val="26"/>
+          <w:szCs w:val="26"/>
+        </w:rPr>
+        <w:t>Là</w:t>
+      </w:r>
+      <w:r>
+        <w:rPr>
+          <w:rFonts w:ascii="Times New Roman" w:eastAsia="Times New Roman" w:hAnsi="Times New Roman" w:cs="Times New Roman"/>
+          <w:sz w:val="26"/>
+          <w:szCs w:val="26"/>
+          <w:lang w:val="en-US"/>
+        </w:rPr>
+        <w:t xml:space="preserve"> người quản lý, tôi muốn đăng ký tài khoản cho nhân viên để nhân viên có thể sử dụng các tính năng của ứng dụng ngoại trừ tính năng xem thống kê dữ liệu </w:t>
+      </w:r>
+    </w:p>
+    <w:p>
+      <w:pPr>
+        <w:rPr>
+          <w:lang w:val="en-US"/>
+        </w:rPr>
+      </w:pPr>
+    </w:p>
+    <w:p>
+      <w:pPr>
+        <w:rPr>
+          <w:lang w:val="en-US"/>
+        </w:rPr>
+      </w:pPr>
+    </w:p>
+    <w:p>
+      <w:pPr>
+        <w:widowControl w:val="0"/>
+        <w:spacing w:line="240" w:lineRule="auto"/>
+        <w:rPr>
+          <w:rFonts w:ascii="Times New Roman" w:eastAsia="Times New Roman" w:hAnsi="Times New Roman" w:cs="Times New Roman"/>
+          <w:sz w:val="26"/>
+          <w:szCs w:val="26"/>
+        </w:rPr>
+      </w:pPr>
+      <w:r>
+        <w:rPr>
+          <w:noProof/>
+        </w:rPr>
+        <w:drawing>
+          <wp:inline distT="0" distB="0" distL="0" distR="0" wp14:anchorId="50487BA6" wp14:editId="3314AADC">
+            <wp:extent cx="5716028" cy="2711450"/>
+            <wp:effectExtent l="0" t="0" r="0" b="0"/>
+            <wp:docPr id="23" name="Picture 23" descr="A diagram of a flowchart&#10;&#10;Description automatically generated"/>
+            <wp:cNvGraphicFramePr>
+              <a:graphicFrameLocks xmlns:a="http://schemas.openxmlformats.org/drawingml/2006/main" noChangeAspect="1"/>
+            </wp:cNvGraphicFramePr>
+            <a:graphic xmlns:a="http://schemas.openxmlformats.org/drawingml/2006/main">
+              <a:graphicData uri="http://schemas.openxmlformats.org/drawingml/2006/picture">
+                <pic:pic xmlns:pic="http://schemas.openxmlformats.org/drawingml/2006/picture">
+                  <pic:nvPicPr>
+                    <pic:cNvPr id="1" name=""/>
+                    <pic:cNvPicPr/>
+                  </pic:nvPicPr>
+                  <pic:blipFill>
+                    <a:blip r:embed="rId8"/>
+                    <a:stretch>
+                      <a:fillRect/>
+                    </a:stretch>
+                  </pic:blipFill>
+                  <pic:spPr>
+                    <a:xfrm>
+                      <a:off x="0" y="0"/>
                       <a:ext cx="5829637" cy="2765341"/>
                     </a:xfrm>
                     <a:prstGeom prst="rect">
@@ -3702,6 +3750,7 @@
           <w:szCs w:val="26"/>
           <w:lang w:val="en-US"/>
         </w:rPr>
+        <w:lastRenderedPageBreak/>
         <w:drawing>
           <wp:inline distT="0" distB="0" distL="0" distR="0" wp14:anchorId="3A135477" wp14:editId="4A5590E0">
             <wp:extent cx="5733415" cy="2733675"/>
@@ -3720,7 +3769,7 @@
                     </pic:cNvPicPr>
                   </pic:nvPicPr>
                   <pic:blipFill>
-                    <a:blip r:embed="rId8">
+                    <a:blip r:embed="rId9">
                       <a:extLst>
                         <a:ext uri="{28A0092B-C50C-407E-A947-70E740481C1C}">
                           <a14:useLocalDpi xmlns:a14="http://schemas.microsoft.com/office/drawing/2010/main" val="0"/>
@@ -3801,7 +3850,6 @@
           <w:szCs w:val="26"/>
           <w:lang w:val="en-US"/>
         </w:rPr>
-        <w:lastRenderedPageBreak/>
         <w:drawing>
           <wp:inline distT="0" distB="0" distL="0" distR="0" wp14:anchorId="6687898B" wp14:editId="2F7A15A8">
             <wp:extent cx="5733415" cy="2665095"/>
@@ -3820,7 +3868,7 @@
                     </pic:cNvPicPr>
                   </pic:nvPicPr>
                   <pic:blipFill>
-                    <a:blip r:embed="rId9">
+                    <a:blip r:embed="rId10">
                       <a:extLst>
                         <a:ext uri="{28A0092B-C50C-407E-A947-70E740481C1C}">
                           <a14:useLocalDpi xmlns:a14="http://schemas.microsoft.com/office/drawing/2010/main" val="0"/>
@@ -3947,7 +3995,7 @@
                     <pic:cNvPicPr/>
                   </pic:nvPicPr>
                   <pic:blipFill>
-                    <a:blip r:embed="rId10"/>
+                    <a:blip r:embed="rId11"/>
                     <a:stretch>
                       <a:fillRect/>
                     </a:stretch>
@@ -3987,6 +4035,7 @@
           <w:szCs w:val="26"/>
           <w:lang w:val="en-US"/>
         </w:rPr>
+        <w:lastRenderedPageBreak/>
         <w:t xml:space="preserve">1.2.6   </w:t>
       </w:r>
       <w:r>
@@ -4044,143 +4093,6 @@
             <wp:extent cx="5749636" cy="2586721"/>
             <wp:effectExtent l="0" t="0" r="3810" b="4445"/>
             <wp:docPr id="22" name="Picture 22" descr="A diagram of a flowchart&#10;&#10;Description automatically generated"/>
-            <wp:cNvGraphicFramePr>
-              <a:graphicFrameLocks xmlns:a="http://schemas.openxmlformats.org/drawingml/2006/main" noChangeAspect="1"/>
-            </wp:cNvGraphicFramePr>
-            <a:graphic xmlns:a="http://schemas.openxmlformats.org/drawingml/2006/main">
-              <a:graphicData uri="http://schemas.openxmlformats.org/drawingml/2006/picture">
-                <pic:pic xmlns:pic="http://schemas.openxmlformats.org/drawingml/2006/picture">
-                  <pic:nvPicPr>
-                    <pic:cNvPr id="1" name=""/>
-                    <pic:cNvPicPr/>
-                  </pic:nvPicPr>
-                  <pic:blipFill>
-                    <a:blip r:embed="rId11"/>
-                    <a:stretch>
-                      <a:fillRect/>
-                    </a:stretch>
-                  </pic:blipFill>
-                  <pic:spPr>
-                    <a:xfrm>
-                      <a:off x="0" y="0"/>
-                      <a:ext cx="5850679" cy="2632179"/>
-                    </a:xfrm>
-                    <a:prstGeom prst="rect">
-                      <a:avLst/>
-                    </a:prstGeom>
-                  </pic:spPr>
-                </pic:pic>
-              </a:graphicData>
-            </a:graphic>
-          </wp:inline>
-        </w:drawing>
-      </w:r>
-    </w:p>
-    <w:p>
-      <w:pPr>
-        <w:widowControl w:val="0"/>
-        <w:spacing w:line="240" w:lineRule="auto"/>
-        <w:rPr>
-          <w:rFonts w:ascii="Times New Roman" w:eastAsia="Times New Roman" w:hAnsi="Times New Roman" w:cs="Times New Roman"/>
-          <w:sz w:val="26"/>
-          <w:szCs w:val="26"/>
-          <w:lang w:val="en-US"/>
-        </w:rPr>
-      </w:pPr>
-    </w:p>
-    <w:p>
-      <w:pPr>
-        <w:widowControl w:val="0"/>
-        <w:spacing w:line="240" w:lineRule="auto"/>
-        <w:rPr>
-          <w:rFonts w:ascii="Times New Roman" w:eastAsia="Times New Roman" w:hAnsi="Times New Roman" w:cs="Times New Roman"/>
-          <w:sz w:val="26"/>
-          <w:szCs w:val="26"/>
-          <w:lang w:val="en-US"/>
-        </w:rPr>
-      </w:pPr>
-      <w:r>
-        <w:rPr>
-          <w:rFonts w:ascii="Times New Roman" w:eastAsia="Times New Roman" w:hAnsi="Times New Roman" w:cs="Times New Roman"/>
-          <w:sz w:val="26"/>
-          <w:szCs w:val="26"/>
-          <w:lang w:val="en-US"/>
-        </w:rPr>
-        <w:lastRenderedPageBreak/>
-        <w:t xml:space="preserve">1.2.7   </w:t>
-      </w:r>
-      <w:r>
-        <w:rPr>
-          <w:rFonts w:ascii="Times New Roman" w:eastAsia="Times New Roman" w:hAnsi="Times New Roman" w:cs="Times New Roman"/>
-          <w:sz w:val="26"/>
-          <w:szCs w:val="26"/>
-        </w:rPr>
-        <w:t>Là</w:t>
-      </w:r>
-      <w:r>
-        <w:rPr>
-          <w:rFonts w:ascii="Times New Roman" w:eastAsia="Times New Roman" w:hAnsi="Times New Roman" w:cs="Times New Roman"/>
-          <w:sz w:val="26"/>
-          <w:szCs w:val="26"/>
-          <w:lang w:val="en-US"/>
-        </w:rPr>
-        <w:t xml:space="preserve"> người quản lý và nhân viên,</w:t>
-      </w:r>
-      <w:r>
-        <w:rPr>
-          <w:rFonts w:ascii="Times New Roman" w:eastAsia="Times New Roman" w:hAnsi="Times New Roman" w:cs="Times New Roman"/>
-          <w:sz w:val="26"/>
-          <w:szCs w:val="26"/>
-        </w:rPr>
-        <w:t xml:space="preserve"> tôi muốn</w:t>
-      </w:r>
-      <w:r>
-        <w:rPr>
-          <w:rFonts w:ascii="Times New Roman" w:eastAsia="Times New Roman" w:hAnsi="Times New Roman" w:cs="Times New Roman"/>
-          <w:sz w:val="26"/>
-          <w:szCs w:val="26"/>
-          <w:lang w:val="en-US"/>
-        </w:rPr>
-        <w:t xml:space="preserve"> xóa học viên </w:t>
-      </w:r>
-      <w:r>
-        <w:rPr>
-          <w:rFonts w:ascii="Times New Roman" w:eastAsia="Times New Roman" w:hAnsi="Times New Roman" w:cs="Times New Roman"/>
-          <w:sz w:val="26"/>
-          <w:szCs w:val="26"/>
-        </w:rPr>
-        <w:t>để</w:t>
-      </w:r>
-      <w:r>
-        <w:rPr>
-          <w:rFonts w:ascii="Times New Roman" w:eastAsia="Times New Roman" w:hAnsi="Times New Roman" w:cs="Times New Roman"/>
-          <w:sz w:val="26"/>
-          <w:szCs w:val="26"/>
-          <w:lang w:val="en-US"/>
-        </w:rPr>
-        <w:t xml:space="preserve"> biết học viên đó không còn học ở trung tâm hay không hoặc đã tốt nghiệp</w:t>
-      </w:r>
-    </w:p>
-    <w:p>
-      <w:pPr>
-        <w:widowControl w:val="0"/>
-        <w:spacing w:line="240" w:lineRule="auto"/>
-        <w:rPr>
-          <w:rFonts w:ascii="Times New Roman" w:eastAsia="Times New Roman" w:hAnsi="Times New Roman" w:cs="Times New Roman"/>
-          <w:sz w:val="26"/>
-          <w:szCs w:val="26"/>
-          <w:lang w:val="en-US"/>
-        </w:rPr>
-      </w:pPr>
-      <w:r>
-        <w:rPr>
-          <w:noProof/>
-        </w:rPr>
-        <w:drawing>
-          <wp:inline distT="0" distB="0" distL="0" distR="0" wp14:anchorId="7B4AA9A7" wp14:editId="7B6AE864">
-            <wp:extent cx="5707353" cy="2535382"/>
-            <wp:effectExtent l="0" t="0" r="8255" b="0"/>
-            <wp:docPr id="13" name="Picture 13"/>
             <wp:cNvGraphicFramePr>
               <a:graphicFrameLocks xmlns:a="http://schemas.openxmlformats.org/drawingml/2006/main" noChangeAspect="1"/>
             </wp:cNvGraphicFramePr>
@@ -4200,7 +4112,7 @@
                   <pic:spPr>
                     <a:xfrm>
                       <a:off x="0" y="0"/>
-                      <a:ext cx="5851989" cy="2599634"/>
+                      <a:ext cx="5850679" cy="2632179"/>
                     </a:xfrm>
                     <a:prstGeom prst="rect">
                       <a:avLst/>
@@ -4219,24 +4131,11 @@
         <w:spacing w:line="240" w:lineRule="auto"/>
         <w:rPr>
           <w:rFonts w:ascii="Times New Roman" w:eastAsia="Times New Roman" w:hAnsi="Times New Roman" w:cs="Times New Roman"/>
-          <w:b/>
-          <w:bCs/>
           <w:sz w:val="26"/>
           <w:szCs w:val="26"/>
           <w:lang w:val="en-US"/>
         </w:rPr>
       </w:pPr>
-      <w:r>
-        <w:rPr>
-          <w:rFonts w:ascii="Times New Roman" w:eastAsia="Times New Roman" w:hAnsi="Times New Roman" w:cs="Times New Roman"/>
-          <w:b/>
-          <w:bCs/>
-          <w:sz w:val="26"/>
-          <w:szCs w:val="26"/>
-          <w:lang w:val="en-US"/>
-        </w:rPr>
-        <w:t>1.3 Sơ đồ use case tổng quát</w:t>
-      </w:r>
     </w:p>
     <w:p>
       <w:pPr>
@@ -4244,8 +4143,6 @@
         <w:spacing w:line="240" w:lineRule="auto"/>
         <w:rPr>
           <w:rFonts w:ascii="Times New Roman" w:eastAsia="Times New Roman" w:hAnsi="Times New Roman" w:cs="Times New Roman"/>
-          <w:b/>
-          <w:bCs/>
           <w:sz w:val="26"/>
           <w:szCs w:val="26"/>
           <w:lang w:val="en-US"/>
@@ -4253,13 +4150,85 @@
       </w:pPr>
       <w:r>
         <w:rPr>
+          <w:rFonts w:ascii="Times New Roman" w:eastAsia="Times New Roman" w:hAnsi="Times New Roman" w:cs="Times New Roman"/>
+          <w:sz w:val="26"/>
+          <w:szCs w:val="26"/>
+          <w:lang w:val="en-US"/>
+        </w:rPr>
+        <w:t xml:space="preserve">1.2.7   </w:t>
+      </w:r>
+      <w:r>
+        <w:rPr>
+          <w:rFonts w:ascii="Times New Roman" w:eastAsia="Times New Roman" w:hAnsi="Times New Roman" w:cs="Times New Roman"/>
+          <w:sz w:val="26"/>
+          <w:szCs w:val="26"/>
+        </w:rPr>
+        <w:t>Là</w:t>
+      </w:r>
+      <w:r>
+        <w:rPr>
+          <w:rFonts w:ascii="Times New Roman" w:eastAsia="Times New Roman" w:hAnsi="Times New Roman" w:cs="Times New Roman"/>
+          <w:sz w:val="26"/>
+          <w:szCs w:val="26"/>
+          <w:lang w:val="en-US"/>
+        </w:rPr>
+        <w:t xml:space="preserve"> người quản lý và nhân viên,</w:t>
+      </w:r>
+      <w:r>
+        <w:rPr>
+          <w:rFonts w:ascii="Times New Roman" w:eastAsia="Times New Roman" w:hAnsi="Times New Roman" w:cs="Times New Roman"/>
+          <w:sz w:val="26"/>
+          <w:szCs w:val="26"/>
+        </w:rPr>
+        <w:t xml:space="preserve"> tôi muốn</w:t>
+      </w:r>
+      <w:r>
+        <w:rPr>
+          <w:rFonts w:ascii="Times New Roman" w:eastAsia="Times New Roman" w:hAnsi="Times New Roman" w:cs="Times New Roman"/>
+          <w:sz w:val="26"/>
+          <w:szCs w:val="26"/>
+          <w:lang w:val="en-US"/>
+        </w:rPr>
+        <w:t xml:space="preserve"> xóa học viên </w:t>
+      </w:r>
+      <w:r>
+        <w:rPr>
+          <w:rFonts w:ascii="Times New Roman" w:eastAsia="Times New Roman" w:hAnsi="Times New Roman" w:cs="Times New Roman"/>
+          <w:sz w:val="26"/>
+          <w:szCs w:val="26"/>
+        </w:rPr>
+        <w:t>để</w:t>
+      </w:r>
+      <w:r>
+        <w:rPr>
+          <w:rFonts w:ascii="Times New Roman" w:eastAsia="Times New Roman" w:hAnsi="Times New Roman" w:cs="Times New Roman"/>
+          <w:sz w:val="26"/>
+          <w:szCs w:val="26"/>
+          <w:lang w:val="en-US"/>
+        </w:rPr>
+        <w:t xml:space="preserve"> biết học viên đó không còn học ở trung tâm hay không hoặc đã tốt nghiệp</w:t>
+      </w:r>
+    </w:p>
+    <w:p>
+      <w:pPr>
+        <w:widowControl w:val="0"/>
+        <w:spacing w:line="240" w:lineRule="auto"/>
+        <w:rPr>
+          <w:rFonts w:ascii="Times New Roman" w:eastAsia="Times New Roman" w:hAnsi="Times New Roman" w:cs="Times New Roman"/>
+          <w:sz w:val="26"/>
+          <w:szCs w:val="26"/>
+          <w:lang w:val="en-US"/>
+        </w:rPr>
+      </w:pPr>
+      <w:r>
+        <w:rPr>
           <w:noProof/>
         </w:rPr>
         <w:drawing>
-          <wp:inline distT="0" distB="0" distL="0" distR="0" wp14:anchorId="7158FDAC" wp14:editId="006F878A">
-            <wp:extent cx="5775960" cy="4915119"/>
-            <wp:effectExtent l="0" t="0" r="0" b="0"/>
-            <wp:docPr id="9" name="Picture 9" descr="A diagram of a person with text&#10;&#10;Description automatically generated"/>
+          <wp:inline distT="0" distB="0" distL="0" distR="0" wp14:anchorId="7B4AA9A7" wp14:editId="7B6AE864">
+            <wp:extent cx="5707353" cy="2535382"/>
+            <wp:effectExtent l="0" t="0" r="8255" b="0"/>
+            <wp:docPr id="13" name="Picture 13"/>
             <wp:cNvGraphicFramePr>
               <a:graphicFrameLocks xmlns:a="http://schemas.openxmlformats.org/drawingml/2006/main" noChangeAspect="1"/>
             </wp:cNvGraphicFramePr>
@@ -4279,7 +4248,7 @@
                   <pic:spPr>
                     <a:xfrm>
                       <a:off x="0" y="0"/>
-                      <a:ext cx="5816740" cy="4949822"/>
+                      <a:ext cx="5851989" cy="2599634"/>
                     </a:xfrm>
                     <a:prstGeom prst="rect">
                       <a:avLst/>
@@ -4305,6 +4274,77 @@
           <w:lang w:val="en-US"/>
         </w:rPr>
       </w:pPr>
+      <w:r>
+        <w:rPr>
+          <w:rFonts w:ascii="Times New Roman" w:eastAsia="Times New Roman" w:hAnsi="Times New Roman" w:cs="Times New Roman"/>
+          <w:b/>
+          <w:bCs/>
+          <w:sz w:val="26"/>
+          <w:szCs w:val="26"/>
+          <w:lang w:val="en-US"/>
+        </w:rPr>
+        <w:t>1.3 Sơ đồ use case tổng quát</w:t>
+      </w:r>
+    </w:p>
+    <w:p>
+      <w:pPr>
+        <w:widowControl w:val="0"/>
+        <w:spacing w:line="240" w:lineRule="auto"/>
+        <w:rPr>
+          <w:rFonts w:ascii="Times New Roman" w:eastAsia="Times New Roman" w:hAnsi="Times New Roman" w:cs="Times New Roman"/>
+          <w:b/>
+          <w:bCs/>
+          <w:sz w:val="26"/>
+          <w:szCs w:val="26"/>
+          <w:lang w:val="en-US"/>
+        </w:rPr>
+      </w:pPr>
+      <w:r>
+        <w:rPr>
+          <w:rFonts w:ascii="Times New Roman" w:eastAsia="Times New Roman" w:hAnsi="Times New Roman" w:cs="Times New Roman"/>
+          <w:b/>
+          <w:bCs/>
+          <w:sz w:val="26"/>
+          <w:szCs w:val="26"/>
+          <w:lang w:val="en-US"/>
+        </w:rPr>
+        <w:lastRenderedPageBreak/>
+        <w:drawing>
+          <wp:inline distT="0" distB="0" distL="0" distR="0" wp14:anchorId="11BB54DF" wp14:editId="6ED63224">
+            <wp:extent cx="5733415" cy="4888230"/>
+            <wp:effectExtent l="0" t="0" r="635" b="7620"/>
+            <wp:docPr id="16" name="Picture 16" descr="A diagram of a person's relationship&#10;&#10;Description automatically generated"/>
+            <wp:cNvGraphicFramePr>
+              <a:graphicFrameLocks xmlns:a="http://schemas.openxmlformats.org/drawingml/2006/main" noChangeAspect="1"/>
+            </wp:cNvGraphicFramePr>
+            <a:graphic xmlns:a="http://schemas.openxmlformats.org/drawingml/2006/main">
+              <a:graphicData uri="http://schemas.openxmlformats.org/drawingml/2006/picture">
+                <pic:pic xmlns:pic="http://schemas.openxmlformats.org/drawingml/2006/picture">
+                  <pic:nvPicPr>
+                    <pic:cNvPr id="1" name=""/>
+                    <pic:cNvPicPr/>
+                  </pic:nvPicPr>
+                  <pic:blipFill>
+                    <a:blip r:embed="rId14"/>
+                    <a:stretch>
+                      <a:fillRect/>
+                    </a:stretch>
+                  </pic:blipFill>
+                  <pic:spPr>
+                    <a:xfrm>
+                      <a:off x="0" y="0"/>
+                      <a:ext cx="5733415" cy="4888230"/>
+                    </a:xfrm>
+                    <a:prstGeom prst="rect">
+                      <a:avLst/>
+                    </a:prstGeom>
+                  </pic:spPr>
+                </pic:pic>
+              </a:graphicData>
+            </a:graphic>
+          </wp:inline>
+        </w:drawing>
+      </w:r>
     </w:p>
     <w:p>
       <w:pPr>
@@ -4350,6 +4390,20 @@
     </w:p>
     <w:p>
       <w:pPr>
+        <w:widowControl w:val="0"/>
+        <w:spacing w:line="240" w:lineRule="auto"/>
+        <w:rPr>
+          <w:rFonts w:ascii="Times New Roman" w:eastAsia="Times New Roman" w:hAnsi="Times New Roman" w:cs="Times New Roman"/>
+          <w:b/>
+          <w:bCs/>
+          <w:sz w:val="26"/>
+          <w:szCs w:val="26"/>
+          <w:lang w:val="en-US"/>
+        </w:rPr>
+      </w:pPr>
+    </w:p>
+    <w:p>
+      <w:pPr>
         <w:pStyle w:val="Heading2"/>
         <w:rPr>
           <w:rFonts w:ascii="Times New Roman" w:hAnsi="Times New Roman" w:cs="Times New Roman"/>
@@ -4369,7 +4423,6 @@
           <w:szCs w:val="26"/>
           <w:lang w:val="vi-VN"/>
         </w:rPr>
-        <w:lastRenderedPageBreak/>
         <w:t>1.4 Miêu tả chi tiết các Use cases</w:t>
       </w:r>
     </w:p>
@@ -4987,6 +5040,7 @@
                 <w:i/>
                 <w:lang w:val="vi-VN"/>
               </w:rPr>
+              <w:lastRenderedPageBreak/>
               <w:t>Description</w:t>
             </w:r>
           </w:p>
@@ -6053,11 +6107,7 @@
               <w:t>quản lý</w:t>
             </w:r>
             <w:r>
-              <w:t xml:space="preserve"> sẽ nhập các thông tin cần thiết để đăng ký tài khoản như họ </w:t>
-            </w:r>
-            <w:r>
-              <w:lastRenderedPageBreak/>
-              <w:t xml:space="preserve">tên, </w:t>
+              <w:t xml:space="preserve"> sẽ nhập các thông tin cần thiết để đăng ký tài khoản như họ tên, </w:t>
             </w:r>
             <w:r>
               <w:rPr>
@@ -6102,7 +6152,6 @@
                 <w:i/>
                 <w:lang w:val="vi-VN"/>
               </w:rPr>
-              <w:lastRenderedPageBreak/>
               <w:t>Trigger</w:t>
             </w:r>
           </w:p>
@@ -6317,8 +6366,6 @@
               </w:rPr>
               <w:t xml:space="preserve"> người dùng đó</w:t>
             </w:r>
-            <w:bookmarkStart w:id="1" w:name="_GoBack"/>
-            <w:bookmarkEnd w:id="1"/>
             <w:r>
               <w:t xml:space="preserve"> có thể đăng nhập vào hệ thống.</w:t>
             </w:r>
@@ -6542,6 +6589,7 @@
           <w:szCs w:val="26"/>
           <w:lang w:val="vi-VN"/>
         </w:rPr>
+        <w:lastRenderedPageBreak/>
         <w:t>1.4.</w:t>
       </w:r>
       <w:r>
@@ -7765,7 +7813,6 @@
           <w:szCs w:val="26"/>
           <w:lang w:val="vi-VN"/>
         </w:rPr>
-        <w:lastRenderedPageBreak/>
         <w:t>1.4.</w:t>
       </w:r>
       <w:r>
@@ -7793,7 +7840,16 @@
           <w:szCs w:val="26"/>
           <w:lang w:val="en-US"/>
         </w:rPr>
-        <w:t>sửa mật khẩu</w:t>
+        <w:t>đổi</w:t>
+      </w:r>
+      <w:r>
+        <w:rPr>
+          <w:rFonts w:ascii="Times New Roman" w:hAnsi="Times New Roman" w:cs="Times New Roman"/>
+          <w:sz w:val="26"/>
+          <w:szCs w:val="26"/>
+          <w:lang w:val="en-US"/>
+        </w:rPr>
+        <w:t xml:space="preserve"> mật khẩu</w:t>
       </w:r>
     </w:p>
     <w:tbl>
@@ -7961,7 +8017,13 @@
               <w:rPr>
                 <w:lang w:val="en-US"/>
               </w:rPr>
-              <w:t>Sửa mật khẩu</w:t>
+              <w:t>Đổi</w:t>
+            </w:r>
+            <w:r>
+              <w:rPr>
+                <w:lang w:val="en-US"/>
+              </w:rPr>
+              <w:t xml:space="preserve"> mật khẩu</w:t>
             </w:r>
           </w:p>
         </w:tc>
@@ -8452,6 +8514,7 @@
                 <w:i/>
                 <w:lang w:val="vi-VN"/>
               </w:rPr>
+              <w:lastRenderedPageBreak/>
               <w:t>Trigger</w:t>
             </w:r>
           </w:p>
@@ -9632,7 +9695,6 @@
                 <w:i/>
                 <w:lang w:val="vi-VN"/>
               </w:rPr>
-              <w:lastRenderedPageBreak/>
               <w:t>Trigger</w:t>
             </w:r>
           </w:p>
@@ -9815,7 +9877,16 @@
               </w:rPr>
             </w:pPr>
             <w:r>
-              <w:t xml:space="preserve">Học viên được thêm thành công vào hệ thống và có thể được quản lý, sửa đổi thông tin </w:t>
+              <w:t xml:space="preserve">Học viên được thêm thành công vào hệ thống và có thể được quản lý, </w:t>
+            </w:r>
+            <w:r>
+              <w:rPr>
+                <w:lang w:val="en-US"/>
+              </w:rPr>
+              <w:t>đổi</w:t>
+            </w:r>
+            <w:r>
+              <w:t xml:space="preserve"> đổi thông tin </w:t>
             </w:r>
           </w:p>
         </w:tc>
@@ -10129,6 +10200,7 @@
           <w:szCs w:val="26"/>
           <w:lang w:val="vi-VN"/>
         </w:rPr>
+        <w:lastRenderedPageBreak/>
         <w:t>1.4.</w:t>
       </w:r>
       <w:r>
@@ -11320,7 +11392,6 @@
           <w:szCs w:val="26"/>
           <w:lang w:val="vi-VN"/>
         </w:rPr>
-        <w:lastRenderedPageBreak/>
         <w:t>1.4.</w:t>
       </w:r>
       <w:r>
@@ -11348,16 +11419,7 @@
           <w:szCs w:val="26"/>
           <w:lang w:val="en-US"/>
         </w:rPr>
-        <w:t>xóa</w:t>
-      </w:r>
-      <w:r>
-        <w:rPr>
-          <w:rFonts w:ascii="Times New Roman" w:hAnsi="Times New Roman" w:cs="Times New Roman"/>
-          <w:sz w:val="26"/>
-          <w:szCs w:val="26"/>
-          <w:lang w:val="en-US"/>
-        </w:rPr>
-        <w:t xml:space="preserve"> thông tin học viên</w:t>
+        <w:t>xóa thông tin học viên</w:t>
       </w:r>
     </w:p>
     <w:tbl>
@@ -11525,13 +11587,7 @@
               <w:rPr>
                 <w:lang w:val="en-US"/>
               </w:rPr>
-              <w:t>Xóa</w:t>
-            </w:r>
-            <w:r>
-              <w:rPr>
-                <w:lang w:val="en-US"/>
-              </w:rPr>
-              <w:t xml:space="preserve"> thông tin học viên</w:t>
+              <w:t>Xóa thông tin học viên</w:t>
             </w:r>
           </w:p>
         </w:tc>
@@ -11974,7 +12030,12 @@
               <w:t>lý</w:t>
             </w:r>
             <w:r>
-              <w:t xml:space="preserve"> hoặc nhân viên xóa thông tin của một học viên khỏi hệ thống. Khi học viên bị xóa, tất cả các dữ liệu liên quan đến học viên đó cũng sẽ bị xóa </w:t>
+              <w:t xml:space="preserve"> hoặc nhân viên xóa thông tin của một học viên khỏi hệ thống. Khi học viên bị xóa, tất cả các dữ liệu liên quan đến học viên đó</w:t>
+            </w:r>
+            <w:bookmarkStart w:id="1" w:name="_GoBack"/>
+            <w:bookmarkEnd w:id="1"/>
+            <w:r>
+              <w:t xml:space="preserve"> cũng sẽ bị xóa </w:t>
             </w:r>
           </w:p>
         </w:tc>
@@ -12013,6 +12074,7 @@
                 <w:i/>
                 <w:lang w:val="vi-VN"/>
               </w:rPr>
+              <w:lastRenderedPageBreak/>
               <w:t>Trigger</w:t>
             </w:r>
           </w:p>
@@ -12406,16 +12468,7 @@
                 <w:szCs w:val="24"/>
                 <w:lang w:val="en-US"/>
               </w:rPr>
-              <w:t xml:space="preserve">Người quản lý click chuột </w:t>
-            </w:r>
-            <w:r>
-              <w:rPr>
-                <w:rFonts w:ascii="Times New Roman" w:eastAsia="Times New Roman" w:hAnsi="Times New Roman" w:cs="Times New Roman"/>
-                <w:sz w:val="24"/>
-                <w:szCs w:val="24"/>
-                <w:lang w:val="en-US"/>
-              </w:rPr>
-              <w:t>vào học viên muốn xóa</w:t>
+              <w:t>Người quản lý click chuột vào học viên muốn xóa</w:t>
             </w:r>
           </w:p>
           <w:p>
@@ -12572,14 +12625,579 @@
           <w:szCs w:val="26"/>
           <w:lang w:val="vi-VN"/>
         </w:rPr>
-        <w:lastRenderedPageBreak/>
         <w:t>1.5 Sơ đồ Trình tự (SD)</w:t>
+      </w:r>
+    </w:p>
+    <w:p>
+      <w:pPr>
+        <w:rPr>
+          <w:sz w:val="26"/>
+          <w:szCs w:val="26"/>
+          <w:lang w:val="en-US"/>
+        </w:rPr>
+      </w:pPr>
+      <w:r>
+        <w:rPr>
+          <w:sz w:val="26"/>
+          <w:szCs w:val="26"/>
+          <w:lang w:val="en-US"/>
+        </w:rPr>
+        <w:t>1.5.1 SD Đăng nhập</w:t>
+      </w:r>
+    </w:p>
+    <w:p>
+      <w:pPr>
+        <w:rPr>
+          <w:lang w:val="vi-VN"/>
+        </w:rPr>
+      </w:pPr>
+      <w:r>
+        <w:rPr>
+          <w:noProof/>
+          <w:lang w:val="vi-VN"/>
+        </w:rPr>
+        <w:drawing>
+          <wp:inline distT="0" distB="0" distL="0" distR="0" wp14:anchorId="396416B8" wp14:editId="4FC85FD1">
+            <wp:extent cx="5733415" cy="4044950"/>
+            <wp:effectExtent l="0" t="0" r="635" b="0"/>
+            <wp:docPr id="2" name="Picture 2" descr="A diagram of a diagram&#10;&#10;Description automatically generated"/>
+            <wp:cNvGraphicFramePr>
+              <a:graphicFrameLocks xmlns:a="http://schemas.openxmlformats.org/drawingml/2006/main" noChangeAspect="1"/>
+            </wp:cNvGraphicFramePr>
+            <a:graphic xmlns:a="http://schemas.openxmlformats.org/drawingml/2006/main">
+              <a:graphicData uri="http://schemas.openxmlformats.org/drawingml/2006/picture">
+                <pic:pic xmlns:pic="http://schemas.openxmlformats.org/drawingml/2006/picture">
+                  <pic:nvPicPr>
+                    <pic:cNvPr id="2" name="Dang_nhap.drawio.png"/>
+                    <pic:cNvPicPr/>
+                  </pic:nvPicPr>
+                  <pic:blipFill>
+                    <a:blip r:embed="rId15">
+                      <a:extLst>
+                        <a:ext uri="{28A0092B-C50C-407E-A947-70E740481C1C}">
+                          <a14:useLocalDpi xmlns:a14="http://schemas.microsoft.com/office/drawing/2010/main" val="0"/>
+                        </a:ext>
+                      </a:extLst>
+                    </a:blip>
+                    <a:stretch>
+                      <a:fillRect/>
+                    </a:stretch>
+                  </pic:blipFill>
+                  <pic:spPr>
+                    <a:xfrm>
+                      <a:off x="0" y="0"/>
+                      <a:ext cx="5733415" cy="4044950"/>
+                    </a:xfrm>
+                    <a:prstGeom prst="rect">
+                      <a:avLst/>
+                    </a:prstGeom>
+                  </pic:spPr>
+                </pic:pic>
+              </a:graphicData>
+            </a:graphic>
+          </wp:inline>
+        </w:drawing>
       </w:r>
     </w:p>
     <w:p>
       <w:pPr>
         <w:pStyle w:val="Heading2"/>
         <w:rPr>
+          <w:bCs/>
+          <w:sz w:val="26"/>
+          <w:szCs w:val="26"/>
+          <w:lang w:val="en-US"/>
+        </w:rPr>
+      </w:pPr>
+      <w:r>
+        <w:rPr>
+          <w:bCs/>
+          <w:sz w:val="26"/>
+          <w:szCs w:val="26"/>
+          <w:lang w:val="en-US"/>
+        </w:rPr>
+        <w:lastRenderedPageBreak/>
+        <w:t>1.5.2 SD</w:t>
+      </w:r>
+      <w:r>
+        <w:rPr>
+          <w:bCs/>
+          <w:sz w:val="26"/>
+          <w:szCs w:val="26"/>
+          <w:lang w:val="en-US"/>
+        </w:rPr>
+        <w:t xml:space="preserve"> Tạo tài khoản</w:t>
+      </w:r>
+    </w:p>
+    <w:p>
+      <w:pPr>
+        <w:rPr>
+          <w:lang w:val="en-US"/>
+        </w:rPr>
+      </w:pPr>
+      <w:r>
+        <w:rPr>
+          <w:noProof/>
+          <w:lang w:val="en-US"/>
+        </w:rPr>
+        <w:drawing>
+          <wp:inline distT="0" distB="0" distL="0" distR="0" wp14:anchorId="5510BFFF" wp14:editId="7EA28920">
+            <wp:extent cx="5733415" cy="4044950"/>
+            <wp:effectExtent l="0" t="0" r="635" b="0"/>
+            <wp:docPr id="3" name="Picture 3" descr="A diagram of a diagram&#10;&#10;Description automatically generated"/>
+            <wp:cNvGraphicFramePr>
+              <a:graphicFrameLocks xmlns:a="http://schemas.openxmlformats.org/drawingml/2006/main" noChangeAspect="1"/>
+            </wp:cNvGraphicFramePr>
+            <a:graphic xmlns:a="http://schemas.openxmlformats.org/drawingml/2006/main">
+              <a:graphicData uri="http://schemas.openxmlformats.org/drawingml/2006/picture">
+                <pic:pic xmlns:pic="http://schemas.openxmlformats.org/drawingml/2006/picture">
+                  <pic:nvPicPr>
+                    <pic:cNvPr id="3" name="Tao_tk.drawio.png"/>
+                    <pic:cNvPicPr/>
+                  </pic:nvPicPr>
+                  <pic:blipFill>
+                    <a:blip r:embed="rId16">
+                      <a:extLst>
+                        <a:ext uri="{28A0092B-C50C-407E-A947-70E740481C1C}">
+                          <a14:useLocalDpi xmlns:a14="http://schemas.microsoft.com/office/drawing/2010/main" val="0"/>
+                        </a:ext>
+                      </a:extLst>
+                    </a:blip>
+                    <a:stretch>
+                      <a:fillRect/>
+                    </a:stretch>
+                  </pic:blipFill>
+                  <pic:spPr>
+                    <a:xfrm>
+                      <a:off x="0" y="0"/>
+                      <a:ext cx="5733415" cy="4044950"/>
+                    </a:xfrm>
+                    <a:prstGeom prst="rect">
+                      <a:avLst/>
+                    </a:prstGeom>
+                  </pic:spPr>
+                </pic:pic>
+              </a:graphicData>
+            </a:graphic>
+          </wp:inline>
+        </w:drawing>
+      </w:r>
+    </w:p>
+    <w:p>
+      <w:pPr>
+        <w:pStyle w:val="Heading2"/>
+        <w:rPr>
+          <w:bCs/>
+          <w:sz w:val="26"/>
+          <w:szCs w:val="26"/>
+          <w:lang w:val="en-US"/>
+        </w:rPr>
+      </w:pPr>
+      <w:r>
+        <w:rPr>
+          <w:bCs/>
+          <w:sz w:val="26"/>
+          <w:szCs w:val="26"/>
+          <w:lang w:val="en-US"/>
+        </w:rPr>
+        <w:lastRenderedPageBreak/>
+        <w:t>1.5.3 SD Đổi mật khẩu</w:t>
+      </w:r>
+    </w:p>
+    <w:p>
+      <w:pPr>
+        <w:rPr>
+          <w:lang w:val="en-US"/>
+        </w:rPr>
+      </w:pPr>
+      <w:r>
+        <w:rPr>
+          <w:noProof/>
+          <w:lang w:val="en-US"/>
+        </w:rPr>
+        <w:drawing>
+          <wp:inline distT="0" distB="0" distL="0" distR="0" wp14:anchorId="3C739B9E" wp14:editId="3A25D424">
+            <wp:extent cx="5733415" cy="4044950"/>
+            <wp:effectExtent l="0" t="0" r="635" b="0"/>
+            <wp:docPr id="10" name="Picture 10" descr="A diagram of a diagram&#10;&#10;Description automatically generated"/>
+            <wp:cNvGraphicFramePr>
+              <a:graphicFrameLocks xmlns:a="http://schemas.openxmlformats.org/drawingml/2006/main" noChangeAspect="1"/>
+            </wp:cNvGraphicFramePr>
+            <a:graphic xmlns:a="http://schemas.openxmlformats.org/drawingml/2006/main">
+              <a:graphicData uri="http://schemas.openxmlformats.org/drawingml/2006/picture">
+                <pic:pic xmlns:pic="http://schemas.openxmlformats.org/drawingml/2006/picture">
+                  <pic:nvPicPr>
+                    <pic:cNvPr id="4" name="Doi_mk.drawio.png"/>
+                    <pic:cNvPicPr/>
+                  </pic:nvPicPr>
+                  <pic:blipFill>
+                    <a:blip r:embed="rId17">
+                      <a:extLst>
+                        <a:ext uri="{28A0092B-C50C-407E-A947-70E740481C1C}">
+                          <a14:useLocalDpi xmlns:a14="http://schemas.microsoft.com/office/drawing/2010/main" val="0"/>
+                        </a:ext>
+                      </a:extLst>
+                    </a:blip>
+                    <a:stretch>
+                      <a:fillRect/>
+                    </a:stretch>
+                  </pic:blipFill>
+                  <pic:spPr>
+                    <a:xfrm>
+                      <a:off x="0" y="0"/>
+                      <a:ext cx="5733415" cy="4044950"/>
+                    </a:xfrm>
+                    <a:prstGeom prst="rect">
+                      <a:avLst/>
+                    </a:prstGeom>
+                  </pic:spPr>
+                </pic:pic>
+              </a:graphicData>
+            </a:graphic>
+          </wp:inline>
+        </w:drawing>
+      </w:r>
+    </w:p>
+    <w:p>
+      <w:pPr>
+        <w:pStyle w:val="Heading2"/>
+        <w:rPr>
+          <w:bCs/>
+          <w:sz w:val="26"/>
+          <w:szCs w:val="26"/>
+          <w:lang w:val="en-US"/>
+        </w:rPr>
+      </w:pPr>
+      <w:r>
+        <w:rPr>
+          <w:bCs/>
+          <w:sz w:val="26"/>
+          <w:szCs w:val="26"/>
+          <w:lang w:val="en-US"/>
+        </w:rPr>
+        <w:lastRenderedPageBreak/>
+        <w:t>1.5.4 SD Xóa tài khoản</w:t>
+      </w:r>
+    </w:p>
+    <w:p>
+      <w:pPr>
+        <w:rPr>
+          <w:lang w:val="en-US"/>
+        </w:rPr>
+      </w:pPr>
+      <w:r>
+        <w:rPr>
+          <w:noProof/>
+          <w:lang w:val="en-US"/>
+        </w:rPr>
+        <w:drawing>
+          <wp:inline distT="0" distB="0" distL="0" distR="0" wp14:anchorId="58483774" wp14:editId="658436D4">
+            <wp:extent cx="5733415" cy="4044950"/>
+            <wp:effectExtent l="0" t="0" r="635" b="0"/>
+            <wp:docPr id="6" name="Picture 6" descr="A diagram of a diagram&#10;&#10;Description automatically generated"/>
+            <wp:cNvGraphicFramePr>
+              <a:graphicFrameLocks xmlns:a="http://schemas.openxmlformats.org/drawingml/2006/main" noChangeAspect="1"/>
+            </wp:cNvGraphicFramePr>
+            <a:graphic xmlns:a="http://schemas.openxmlformats.org/drawingml/2006/main">
+              <a:graphicData uri="http://schemas.openxmlformats.org/drawingml/2006/picture">
+                <pic:pic xmlns:pic="http://schemas.openxmlformats.org/drawingml/2006/picture">
+                  <pic:nvPicPr>
+                    <pic:cNvPr id="6" name="Xoa_tai_khoan.drawio.png"/>
+                    <pic:cNvPicPr/>
+                  </pic:nvPicPr>
+                  <pic:blipFill>
+                    <a:blip r:embed="rId18">
+                      <a:extLst>
+                        <a:ext uri="{28A0092B-C50C-407E-A947-70E740481C1C}">
+                          <a14:useLocalDpi xmlns:a14="http://schemas.microsoft.com/office/drawing/2010/main" val="0"/>
+                        </a:ext>
+                      </a:extLst>
+                    </a:blip>
+                    <a:stretch>
+                      <a:fillRect/>
+                    </a:stretch>
+                  </pic:blipFill>
+                  <pic:spPr>
+                    <a:xfrm>
+                      <a:off x="0" y="0"/>
+                      <a:ext cx="5733415" cy="4044950"/>
+                    </a:xfrm>
+                    <a:prstGeom prst="rect">
+                      <a:avLst/>
+                    </a:prstGeom>
+                  </pic:spPr>
+                </pic:pic>
+              </a:graphicData>
+            </a:graphic>
+          </wp:inline>
+        </w:drawing>
+      </w:r>
+    </w:p>
+    <w:p>
+      <w:pPr>
+        <w:pStyle w:val="Heading2"/>
+        <w:rPr>
+          <w:bCs/>
+          <w:sz w:val="26"/>
+          <w:szCs w:val="26"/>
+          <w:lang w:val="en-US"/>
+        </w:rPr>
+      </w:pPr>
+      <w:r>
+        <w:rPr>
+          <w:bCs/>
+          <w:sz w:val="26"/>
+          <w:szCs w:val="26"/>
+          <w:lang w:val="en-US"/>
+        </w:rPr>
+        <w:lastRenderedPageBreak/>
+        <w:t xml:space="preserve">1.5.5 SD Thêm </w:t>
+      </w:r>
+      <w:r>
+        <w:rPr>
+          <w:bCs/>
+          <w:sz w:val="26"/>
+          <w:szCs w:val="26"/>
+          <w:lang w:val="en-US"/>
+        </w:rPr>
+        <w:t>học</w:t>
+      </w:r>
+      <w:r>
+        <w:rPr>
+          <w:bCs/>
+          <w:sz w:val="26"/>
+          <w:szCs w:val="26"/>
+          <w:lang w:val="en-US"/>
+        </w:rPr>
+        <w:t xml:space="preserve"> viên</w:t>
+      </w:r>
+    </w:p>
+    <w:p>
+      <w:pPr>
+        <w:rPr>
+          <w:lang w:val="en-US"/>
+        </w:rPr>
+      </w:pPr>
+      <w:r>
+        <w:rPr>
+          <w:noProof/>
+          <w:lang w:val="en-US"/>
+        </w:rPr>
+        <w:drawing>
+          <wp:inline distT="0" distB="0" distL="0" distR="0" wp14:anchorId="1C384D1E" wp14:editId="36F3332B">
+            <wp:extent cx="5733415" cy="4044950"/>
+            <wp:effectExtent l="0" t="0" r="635" b="0"/>
+            <wp:docPr id="11" name="Picture 11" descr="A diagram of a diagram&#10;&#10;Description automatically generated"/>
+            <wp:cNvGraphicFramePr>
+              <a:graphicFrameLocks xmlns:a="http://schemas.openxmlformats.org/drawingml/2006/main" noChangeAspect="1"/>
+            </wp:cNvGraphicFramePr>
+            <a:graphic xmlns:a="http://schemas.openxmlformats.org/drawingml/2006/main">
+              <a:graphicData uri="http://schemas.openxmlformats.org/drawingml/2006/picture">
+                <pic:pic xmlns:pic="http://schemas.openxmlformats.org/drawingml/2006/picture">
+                  <pic:nvPicPr>
+                    <pic:cNvPr id="11" name="Them_hoc_vien.drawio.png"/>
+                    <pic:cNvPicPr/>
+                  </pic:nvPicPr>
+                  <pic:blipFill>
+                    <a:blip r:embed="rId19">
+                      <a:extLst>
+                        <a:ext uri="{28A0092B-C50C-407E-A947-70E740481C1C}">
+                          <a14:useLocalDpi xmlns:a14="http://schemas.microsoft.com/office/drawing/2010/main" val="0"/>
+                        </a:ext>
+                      </a:extLst>
+                    </a:blip>
+                    <a:stretch>
+                      <a:fillRect/>
+                    </a:stretch>
+                  </pic:blipFill>
+                  <pic:spPr>
+                    <a:xfrm>
+                      <a:off x="0" y="0"/>
+                      <a:ext cx="5733415" cy="4044950"/>
+                    </a:xfrm>
+                    <a:prstGeom prst="rect">
+                      <a:avLst/>
+                    </a:prstGeom>
+                  </pic:spPr>
+                </pic:pic>
+              </a:graphicData>
+            </a:graphic>
+          </wp:inline>
+        </w:drawing>
+      </w:r>
+    </w:p>
+    <w:p>
+      <w:pPr>
+        <w:pStyle w:val="Heading2"/>
+        <w:rPr>
+          <w:bCs/>
+          <w:sz w:val="26"/>
+          <w:szCs w:val="26"/>
+          <w:lang w:val="en-US"/>
+        </w:rPr>
+      </w:pPr>
+      <w:r>
+        <w:rPr>
+          <w:bCs/>
+          <w:sz w:val="26"/>
+          <w:szCs w:val="26"/>
+          <w:lang w:val="en-US"/>
+        </w:rPr>
+        <w:lastRenderedPageBreak/>
+        <w:t xml:space="preserve">1.5.6 SD Sửa </w:t>
+      </w:r>
+      <w:r>
+        <w:rPr>
+          <w:bCs/>
+          <w:sz w:val="26"/>
+          <w:szCs w:val="26"/>
+          <w:lang w:val="en-US"/>
+        </w:rPr>
+        <w:t>học</w:t>
+      </w:r>
+      <w:r>
+        <w:rPr>
+          <w:bCs/>
+          <w:sz w:val="26"/>
+          <w:szCs w:val="26"/>
+          <w:lang w:val="en-US"/>
+        </w:rPr>
+        <w:t xml:space="preserve"> viên</w:t>
+      </w:r>
+    </w:p>
+    <w:p>
+      <w:pPr>
+        <w:rPr>
+          <w:lang w:val="en-US"/>
+        </w:rPr>
+      </w:pPr>
+      <w:r>
+        <w:rPr>
+          <w:noProof/>
+          <w:lang w:val="en-US"/>
+        </w:rPr>
+        <w:drawing>
+          <wp:inline distT="0" distB="0" distL="0" distR="0" wp14:anchorId="2AFEC619" wp14:editId="0B027FE2">
+            <wp:extent cx="5733415" cy="4044950"/>
+            <wp:effectExtent l="0" t="0" r="635" b="0"/>
+            <wp:docPr id="12" name="Picture 12" descr="A diagram of a diagram&#10;&#10;Description automatically generated"/>
+            <wp:cNvGraphicFramePr>
+              <a:graphicFrameLocks xmlns:a="http://schemas.openxmlformats.org/drawingml/2006/main" noChangeAspect="1"/>
+            </wp:cNvGraphicFramePr>
+            <a:graphic xmlns:a="http://schemas.openxmlformats.org/drawingml/2006/main">
+              <a:graphicData uri="http://schemas.openxmlformats.org/drawingml/2006/picture">
+                <pic:pic xmlns:pic="http://schemas.openxmlformats.org/drawingml/2006/picture">
+                  <pic:nvPicPr>
+                    <pic:cNvPr id="12" name="Sua_hoc_vien.drawio.png"/>
+                    <pic:cNvPicPr/>
+                  </pic:nvPicPr>
+                  <pic:blipFill>
+                    <a:blip r:embed="rId20">
+                      <a:extLst>
+                        <a:ext uri="{28A0092B-C50C-407E-A947-70E740481C1C}">
+                          <a14:useLocalDpi xmlns:a14="http://schemas.microsoft.com/office/drawing/2010/main" val="0"/>
+                        </a:ext>
+                      </a:extLst>
+                    </a:blip>
+                    <a:stretch>
+                      <a:fillRect/>
+                    </a:stretch>
+                  </pic:blipFill>
+                  <pic:spPr>
+                    <a:xfrm>
+                      <a:off x="0" y="0"/>
+                      <a:ext cx="5733415" cy="4044950"/>
+                    </a:xfrm>
+                    <a:prstGeom prst="rect">
+                      <a:avLst/>
+                    </a:prstGeom>
+                  </pic:spPr>
+                </pic:pic>
+              </a:graphicData>
+            </a:graphic>
+          </wp:inline>
+        </w:drawing>
+      </w:r>
+    </w:p>
+    <w:p>
+      <w:pPr>
+        <w:pStyle w:val="Heading2"/>
+        <w:rPr>
+          <w:bCs/>
+          <w:sz w:val="26"/>
+          <w:szCs w:val="26"/>
+          <w:lang w:val="en-US"/>
+        </w:rPr>
+      </w:pPr>
+      <w:r>
+        <w:rPr>
+          <w:bCs/>
+          <w:sz w:val="26"/>
+          <w:szCs w:val="26"/>
+          <w:lang w:val="en-US"/>
+        </w:rPr>
+        <w:lastRenderedPageBreak/>
+        <w:t>1.5.7 SD Xóa học viên</w:t>
+      </w:r>
+    </w:p>
+    <w:p>
+      <w:pPr>
+        <w:rPr>
+          <w:lang w:val="vi-VN"/>
+        </w:rPr>
+      </w:pPr>
+      <w:r>
+        <w:rPr>
+          <w:noProof/>
+          <w:lang w:val="en-US"/>
+        </w:rPr>
+        <w:drawing>
+          <wp:inline distT="0" distB="0" distL="0" distR="0" wp14:anchorId="62EA062C" wp14:editId="67FA0160">
+            <wp:extent cx="5733415" cy="4044950"/>
+            <wp:effectExtent l="0" t="0" r="635" b="0"/>
+            <wp:docPr id="14" name="Picture 14" descr="A diagram of a diagram&#10;&#10;Description automatically generated"/>
+            <wp:cNvGraphicFramePr>
+              <a:graphicFrameLocks xmlns:a="http://schemas.openxmlformats.org/drawingml/2006/main" noChangeAspect="1"/>
+            </wp:cNvGraphicFramePr>
+            <a:graphic xmlns:a="http://schemas.openxmlformats.org/drawingml/2006/main">
+              <a:graphicData uri="http://schemas.openxmlformats.org/drawingml/2006/picture">
+                <pic:pic xmlns:pic="http://schemas.openxmlformats.org/drawingml/2006/picture">
+                  <pic:nvPicPr>
+                    <pic:cNvPr id="14" name="Xoa_hoc_vien.drawio.png"/>
+                    <pic:cNvPicPr/>
+                  </pic:nvPicPr>
+                  <pic:blipFill>
+                    <a:blip r:embed="rId21">
+                      <a:extLst>
+                        <a:ext uri="{28A0092B-C50C-407E-A947-70E740481C1C}">
+                          <a14:useLocalDpi xmlns:a14="http://schemas.microsoft.com/office/drawing/2010/main" val="0"/>
+                        </a:ext>
+                      </a:extLst>
+                    </a:blip>
+                    <a:stretch>
+                      <a:fillRect/>
+                    </a:stretch>
+                  </pic:blipFill>
+                  <pic:spPr>
+                    <a:xfrm>
+                      <a:off x="0" y="0"/>
+                      <a:ext cx="5733415" cy="4044950"/>
+                    </a:xfrm>
+                    <a:prstGeom prst="rect">
+                      <a:avLst/>
+                    </a:prstGeom>
+                  </pic:spPr>
+                </pic:pic>
+              </a:graphicData>
+            </a:graphic>
+          </wp:inline>
+        </w:drawing>
+      </w:r>
+    </w:p>
+    <w:p>
+      <w:pPr>
+        <w:pStyle w:val="Heading2"/>
+        <w:rPr>
           <w:rFonts w:ascii="Times New Roman" w:hAnsi="Times New Roman" w:cs="Times New Roman"/>
           <w:b/>
           <w:bCs/>
@@ -12608,6 +13226,7 @@
       </w:pPr>
       <w:r>
         <w:rPr>
+          <w:noProof/>
           <w:lang w:val="vi-VN"/>
         </w:rPr>
         <w:drawing>
@@ -12626,7 +13245,7 @@
                     <pic:cNvPicPr/>
                   </pic:nvPicPr>
                   <pic:blipFill>
-                    <a:blip r:embed="rId14"/>
+                    <a:blip r:embed="rId22"/>
                     <a:stretch>
                       <a:fillRect/>
                     </a:stretch>
@@ -13336,6 +13955,7 @@
     <w:name w:val="heading 2"/>
     <w:basedOn w:val="Normal"/>
     <w:next w:val="Normal"/>
+    <w:link w:val="Heading2Char"/>
     <w:uiPriority w:val="9"/>
     <w:semiHidden/>
     <w:unhideWhenUsed/>
@@ -13523,6 +14143,18 @@
       <w:color w:val="434343"/>
       <w:sz w:val="28"/>
       <w:szCs w:val="28"/>
+    </w:rPr>
+  </w:style>
+  <w:style w:type="character" w:customStyle="1" w:styleId="Heading2Char">
+    <w:name w:val="Heading 2 Char"/>
+    <w:basedOn w:val="DefaultParagraphFont"/>
+    <w:link w:val="Heading2"/>
+    <w:uiPriority w:val="9"/>
+    <w:semiHidden/>
+    <w:rsid w:val="00393FB5"/>
+    <w:rPr>
+      <w:sz w:val="32"/>
+      <w:szCs w:val="32"/>
     </w:rPr>
   </w:style>
 </w:styles>

</xml_diff>

<commit_message>
sửa lại phần 1.4
</commit_message>
<xml_diff>
--- a/NV3_Nhom_65KTPM_3.docx
+++ b/NV3_Nhom_65KTPM_3.docx
@@ -3397,6 +3397,7 @@
       </w:pPr>
       <w:r>
         <w:rPr>
+          <w:noProof/>
           <w:lang w:val="vi-VN"/>
         </w:rPr>
         <w:drawing>
@@ -4304,6 +4305,7 @@
           <w:rFonts w:ascii="Times New Roman" w:eastAsia="Times New Roman" w:hAnsi="Times New Roman" w:cs="Times New Roman"/>
           <w:b/>
           <w:bCs/>
+          <w:noProof/>
           <w:sz w:val="26"/>
           <w:szCs w:val="26"/>
           <w:lang w:val="en-US"/>
@@ -7500,6 +7502,9 @@
         </w:tc>
       </w:tr>
       <w:tr>
+        <w:trPr>
+          <w:trHeight w:val="2859"/>
+        </w:trPr>
         <w:tc>
           <w:tcPr>
             <w:tcW w:w="2070" w:type="dxa"/>
@@ -7730,16 +7735,8 @@
                 <w:szCs w:val="24"/>
                 <w:lang w:val="en-US"/>
               </w:rPr>
-              <w:t>Hệ thống tiến hành xóa tài khoản khỏi cơ sở dữ liệu và hiển thị thông báo thành công.</w:t>
-            </w:r>
-          </w:p>
-          <w:p>
-            <w:pPr>
-              <w:spacing w:line="240" w:lineRule="auto"/>
-              <w:rPr>
-                <w:lang w:val="vi-VN"/>
-              </w:rPr>
-            </w:pPr>
+              <w:t>Hiển thị giao diện xác nhận n</w:t>
+            </w:r>
             <w:r>
               <w:rPr>
                 <w:rFonts w:ascii="Times New Roman" w:eastAsia="Times New Roman" w:hAnsi="Times New Roman" w:cs="Times New Roman"/>
@@ -7747,7 +7744,116 @@
                 <w:szCs w:val="24"/>
                 <w:lang w:val="en-US"/>
               </w:rPr>
-              <w:t xml:space="preserve">5  </w:t>
+              <w:t xml:space="preserve">gười </w:t>
+            </w:r>
+            <w:r>
+              <w:rPr>
+                <w:rFonts w:ascii="Times New Roman" w:eastAsia="Times New Roman" w:hAnsi="Times New Roman" w:cs="Times New Roman"/>
+                <w:sz w:val="24"/>
+                <w:szCs w:val="24"/>
+                <w:lang w:val="en-US"/>
+              </w:rPr>
+              <w:t>quản lý</w:t>
+            </w:r>
+            <w:r>
+              <w:rPr>
+                <w:rFonts w:ascii="Times New Roman" w:eastAsia="Times New Roman" w:hAnsi="Times New Roman" w:cs="Times New Roman"/>
+                <w:sz w:val="24"/>
+                <w:szCs w:val="24"/>
+                <w:lang w:val="en-US"/>
+              </w:rPr>
+              <w:t xml:space="preserve"> xác nhận việc xóa tài khoản bằng cách nhấn nút </w:t>
+            </w:r>
+            <w:r>
+              <w:rPr>
+                <w:rFonts w:ascii="Times New Roman" w:eastAsia="Times New Roman" w:hAnsi="Times New Roman" w:cs="Times New Roman"/>
+                <w:sz w:val="24"/>
+                <w:szCs w:val="24"/>
+                <w:lang w:val="en-US"/>
+              </w:rPr>
+              <w:t>“</w:t>
+            </w:r>
+            <w:r>
+              <w:rPr>
+                <w:rFonts w:ascii="Times New Roman" w:eastAsia="Times New Roman" w:hAnsi="Times New Roman" w:cs="Times New Roman"/>
+                <w:sz w:val="24"/>
+                <w:szCs w:val="24"/>
+                <w:lang w:val="en-US"/>
+              </w:rPr>
+              <w:t>yes</w:t>
+            </w:r>
+            <w:r>
+              <w:rPr>
+                <w:rFonts w:ascii="Times New Roman" w:eastAsia="Times New Roman" w:hAnsi="Times New Roman" w:cs="Times New Roman"/>
+                <w:sz w:val="24"/>
+                <w:szCs w:val="24"/>
+                <w:lang w:val="en-US"/>
+              </w:rPr>
+              <w:t>”</w:t>
+            </w:r>
+          </w:p>
+          <w:p>
+            <w:pPr>
+              <w:spacing w:line="240" w:lineRule="auto"/>
+              <w:rPr>
+                <w:rFonts w:ascii="Times New Roman" w:eastAsia="Times New Roman" w:hAnsi="Times New Roman" w:cs="Times New Roman"/>
+                <w:sz w:val="24"/>
+                <w:szCs w:val="24"/>
+                <w:lang w:val="en-US"/>
+              </w:rPr>
+            </w:pPr>
+            <w:r>
+              <w:rPr>
+                <w:rFonts w:ascii="Times New Roman" w:eastAsia="Times New Roman" w:hAnsi="Times New Roman" w:cs="Times New Roman"/>
+                <w:sz w:val="24"/>
+                <w:szCs w:val="24"/>
+                <w:lang w:val="en-US"/>
+              </w:rPr>
+              <w:t>6</w:t>
+            </w:r>
+            <w:r>
+              <w:rPr>
+                <w:rFonts w:ascii="Times New Roman" w:eastAsia="Times New Roman" w:hAnsi="Times New Roman" w:cs="Times New Roman"/>
+                <w:sz w:val="24"/>
+                <w:szCs w:val="24"/>
+                <w:lang w:val="en-US"/>
+              </w:rPr>
+              <w:t xml:space="preserve">  </w:t>
+            </w:r>
+            <w:r>
+              <w:rPr>
+                <w:rFonts w:ascii="Times New Roman" w:eastAsia="Times New Roman" w:hAnsi="Times New Roman" w:cs="Times New Roman"/>
+                <w:sz w:val="24"/>
+                <w:szCs w:val="24"/>
+                <w:lang w:val="en-US"/>
+              </w:rPr>
+              <w:t>Hệ thống tiến hành xóa tài khoản khỏi cơ sở dữ liệu và hiển thị thông báo thành công.</w:t>
+            </w:r>
+          </w:p>
+          <w:p>
+            <w:pPr>
+              <w:spacing w:line="240" w:lineRule="auto"/>
+              <w:rPr>
+                <w:lang w:val="vi-VN"/>
+              </w:rPr>
+            </w:pPr>
+            <w:r>
+              <w:rPr>
+                <w:rFonts w:ascii="Times New Roman" w:eastAsia="Times New Roman" w:hAnsi="Times New Roman" w:cs="Times New Roman"/>
+                <w:sz w:val="24"/>
+                <w:szCs w:val="24"/>
+                <w:lang w:val="en-US"/>
+              </w:rPr>
+              <w:t>7</w:t>
+            </w:r>
+            <w:r>
+              <w:rPr>
+                <w:rFonts w:ascii="Times New Roman" w:eastAsia="Times New Roman" w:hAnsi="Times New Roman" w:cs="Times New Roman"/>
+                <w:sz w:val="24"/>
+                <w:szCs w:val="24"/>
+                <w:lang w:val="en-US"/>
+              </w:rPr>
+              <w:t xml:space="preserve">  </w:t>
             </w:r>
             <w:r>
               <w:rPr>
@@ -8472,7 +8578,14 @@
               <w:rPr>
                 <w:lang w:val="en-US"/>
               </w:rPr>
-              <w:t xml:space="preserve">cho nhân viên của họ </w:t>
+              <w:t xml:space="preserve">cho nhân viên </w:t>
+            </w:r>
+            <w:r>
+              <w:rPr>
+                <w:lang w:val="en-US"/>
+              </w:rPr>
+              <w:lastRenderedPageBreak/>
+              <w:t xml:space="preserve">của họ </w:t>
             </w:r>
             <w:r>
               <w:t>trong hệ thống. Sau khi mật khẩu được thay đổi thành công, người dùng phải sử dụng mật khẩu mới để đăng nhập vào hệ thống.</w:t>
@@ -9656,7 +9769,7 @@
               <w:t xml:space="preserve">bảng trong </w:t>
             </w:r>
             <w:r>
-              <w:t>hệ thống. Học viên sẽ được lưu trữ với các thông tin cá nhân và thông tin liên quan đến khóa học.</w:t>
+              <w:t xml:space="preserve">hệ thống. Học viên sẽ được lưu trữ với các thông tin cá nhân </w:t>
             </w:r>
           </w:p>
         </w:tc>
@@ -10169,6 +10282,7 @@
                 <w:szCs w:val="24"/>
                 <w:lang w:val="en-US"/>
               </w:rPr>
+              <w:lastRenderedPageBreak/>
               <w:t>6 Hiển thị thông báo hệ thống xử lý dữ liệu thành công</w:t>
             </w:r>
           </w:p>
@@ -11989,6 +12103,7 @@
                 <w:i/>
                 <w:lang w:val="vi-VN"/>
               </w:rPr>
+              <w:lastRenderedPageBreak/>
               <w:t>Description</w:t>
             </w:r>
           </w:p>
@@ -12030,12 +12145,7 @@
               <w:t>lý</w:t>
             </w:r>
             <w:r>
-              <w:t xml:space="preserve"> hoặc nhân viên xóa thông tin của một học viên khỏi hệ thống. Khi học viên bị xóa, tất cả các dữ liệu liên quan đến học viên đó</w:t>
-            </w:r>
-            <w:bookmarkStart w:id="1" w:name="_GoBack"/>
-            <w:bookmarkEnd w:id="1"/>
-            <w:r>
-              <w:t xml:space="preserve"> cũng sẽ bị xóa </w:t>
+              <w:t xml:space="preserve"> hoặc nhân viên xóa thông tin của một học viên khỏi hệ thống. Khi học viên bị xóa, tất cả các dữ liệu liên quan đến học viên đó cũng sẽ bị xóa </w:t>
             </w:r>
           </w:p>
         </w:tc>
@@ -12074,7 +12184,6 @@
                 <w:i/>
                 <w:lang w:val="vi-VN"/>
               </w:rPr>
-              <w:lastRenderedPageBreak/>
               <w:t>Trigger</w:t>
             </w:r>
           </w:p>
@@ -12508,7 +12617,7 @@
                 <w:szCs w:val="24"/>
                 <w:lang w:val="en-US"/>
               </w:rPr>
-              <w:t xml:space="preserve">5  </w:t>
+              <w:t>5  Hiển thị giao diện xác nhận n</w:t>
             </w:r>
             <w:r>
               <w:rPr>
@@ -12517,16 +12626,8 @@
                 <w:szCs w:val="24"/>
                 <w:lang w:val="en-US"/>
               </w:rPr>
-              <w:t>Hệ thống tiến hành xóa tài khoản khỏi cơ sở dữ liệu và hiển thị thông báo thành công.</w:t>
-            </w:r>
-          </w:p>
-          <w:p>
-            <w:pPr>
-              <w:spacing w:line="240" w:lineRule="auto"/>
-              <w:rPr>
-                <w:lang w:val="vi-VN"/>
-              </w:rPr>
-            </w:pPr>
+              <w:t xml:space="preserve">gười </w:t>
+            </w:r>
             <w:r>
               <w:rPr>
                 <w:rFonts w:ascii="Times New Roman" w:eastAsia="Times New Roman" w:hAnsi="Times New Roman" w:cs="Times New Roman"/>
@@ -12534,7 +12635,7 @@
                 <w:szCs w:val="24"/>
                 <w:lang w:val="en-US"/>
               </w:rPr>
-              <w:t xml:space="preserve">5  </w:t>
+              <w:t>quản lý</w:t>
             </w:r>
             <w:r>
               <w:rPr>
@@ -12543,7 +12644,7 @@
                 <w:szCs w:val="24"/>
                 <w:lang w:val="en-US"/>
               </w:rPr>
-              <w:t xml:space="preserve">Người </w:t>
+              <w:t xml:space="preserve"> xác nhận việc xóa tài khoản bằng cách nhấn nút </w:t>
             </w:r>
             <w:r>
               <w:rPr>
@@ -12552,17 +12653,19 @@
                 <w:szCs w:val="24"/>
                 <w:lang w:val="en-US"/>
               </w:rPr>
-              <w:t>quản lý</w:t>
-            </w:r>
-            <w:r>
+              <w:t>“yes”</w:t>
+            </w:r>
+          </w:p>
+          <w:p>
+            <w:pPr>
+              <w:spacing w:line="240" w:lineRule="auto"/>
               <w:rPr>
                 <w:rFonts w:ascii="Times New Roman" w:eastAsia="Times New Roman" w:hAnsi="Times New Roman" w:cs="Times New Roman"/>
                 <w:sz w:val="24"/>
                 <w:szCs w:val="24"/>
                 <w:lang w:val="en-US"/>
               </w:rPr>
-              <w:t xml:space="preserve"> xác nhận việc xóa tài khoản bằng cách nhấn nút </w:t>
-            </w:r>
+            </w:pPr>
             <w:r>
               <w:rPr>
                 <w:rFonts w:ascii="Times New Roman" w:eastAsia="Times New Roman" w:hAnsi="Times New Roman" w:cs="Times New Roman"/>
@@ -12570,8 +12673,81 @@
                 <w:szCs w:val="24"/>
                 <w:lang w:val="en-US"/>
               </w:rPr>
+              <w:t xml:space="preserve">6  </w:t>
+            </w:r>
+            <w:r>
+              <w:rPr>
+                <w:rFonts w:ascii="Times New Roman" w:eastAsia="Times New Roman" w:hAnsi="Times New Roman" w:cs="Times New Roman"/>
+                <w:sz w:val="24"/>
+                <w:szCs w:val="24"/>
+                <w:lang w:val="en-US"/>
+              </w:rPr>
+              <w:t>Hệ thống tiến hành xóa tài khoản khỏi cơ sở dữ liệu và hiển thị thông báo thành công.</w:t>
+            </w:r>
+          </w:p>
+          <w:p>
+            <w:pPr>
+              <w:spacing w:line="240" w:lineRule="auto"/>
+              <w:rPr>
+                <w:rFonts w:ascii="Times New Roman" w:eastAsia="Times New Roman" w:hAnsi="Times New Roman" w:cs="Times New Roman"/>
+                <w:sz w:val="24"/>
+                <w:szCs w:val="24"/>
+                <w:lang w:val="en-US"/>
+              </w:rPr>
+            </w:pPr>
+            <w:r>
+              <w:rPr>
+                <w:rFonts w:ascii="Times New Roman" w:eastAsia="Times New Roman" w:hAnsi="Times New Roman" w:cs="Times New Roman"/>
+                <w:sz w:val="24"/>
+                <w:szCs w:val="24"/>
+                <w:lang w:val="en-US"/>
+              </w:rPr>
+              <w:t xml:space="preserve">7  </w:t>
+            </w:r>
+            <w:r>
+              <w:rPr>
+                <w:rFonts w:ascii="Times New Roman" w:eastAsia="Times New Roman" w:hAnsi="Times New Roman" w:cs="Times New Roman"/>
+                <w:sz w:val="24"/>
+                <w:szCs w:val="24"/>
+                <w:lang w:val="en-US"/>
+              </w:rPr>
+              <w:t xml:space="preserve">Người </w:t>
+            </w:r>
+            <w:r>
+              <w:rPr>
+                <w:rFonts w:ascii="Times New Roman" w:eastAsia="Times New Roman" w:hAnsi="Times New Roman" w:cs="Times New Roman"/>
+                <w:sz w:val="24"/>
+                <w:szCs w:val="24"/>
+                <w:lang w:val="en-US"/>
+              </w:rPr>
+              <w:t>quản lý</w:t>
+            </w:r>
+            <w:r>
+              <w:rPr>
+                <w:rFonts w:ascii="Times New Roman" w:eastAsia="Times New Roman" w:hAnsi="Times New Roman" w:cs="Times New Roman"/>
+                <w:sz w:val="24"/>
+                <w:szCs w:val="24"/>
+                <w:lang w:val="en-US"/>
+              </w:rPr>
+              <w:t xml:space="preserve"> xác nhận việc xóa tài khoản bằng cách nhấn nút </w:t>
+            </w:r>
+            <w:r>
+              <w:rPr>
+                <w:rFonts w:ascii="Times New Roman" w:eastAsia="Times New Roman" w:hAnsi="Times New Roman" w:cs="Times New Roman"/>
+                <w:sz w:val="24"/>
+                <w:szCs w:val="24"/>
+                <w:lang w:val="en-US"/>
+              </w:rPr>
               <w:t>“OK”</w:t>
             </w:r>
+          </w:p>
+          <w:p>
+            <w:pPr>
+              <w:spacing w:line="240" w:lineRule="auto"/>
+              <w:rPr>
+                <w:lang w:val="vi-VN"/>
+              </w:rPr>
+            </w:pPr>
           </w:p>
         </w:tc>
       </w:tr>
@@ -12627,6 +12803,8 @@
         </w:rPr>
         <w:t>1.5 Sơ đồ Trình tự (SD)</w:t>
       </w:r>
+      <w:bookmarkStart w:id="1" w:name="_GoBack"/>
+      <w:bookmarkEnd w:id="1"/>
     </w:p>
     <w:p>
       <w:pPr>
@@ -12656,6 +12834,7 @@
           <w:noProof/>
           <w:lang w:val="vi-VN"/>
         </w:rPr>
+        <w:lastRenderedPageBreak/>
         <w:drawing>
           <wp:inline distT="0" distB="0" distL="0" distR="0" wp14:anchorId="396416B8" wp14:editId="4FC85FD1">
             <wp:extent cx="5733415" cy="4044950"/>
@@ -12716,7 +12895,6 @@
           <w:szCs w:val="26"/>
           <w:lang w:val="en-US"/>
         </w:rPr>
-        <w:lastRenderedPageBreak/>
         <w:t>1.5.2 SD</w:t>
       </w:r>
       <w:r>
@@ -13932,7 +14110,7 @@
   <w:style w:type="paragraph" w:default="1" w:styleId="Normal">
     <w:name w:val="Normal"/>
     <w:qFormat/>
-    <w:rsid w:val="003947A4"/>
+    <w:rsid w:val="001027E5"/>
   </w:style>
   <w:style w:type="paragraph" w:styleId="Heading1">
     <w:name w:val="heading 1"/>

</xml_diff>

<commit_message>
Sửa lại biểu đồ thực thể
</commit_message>
<xml_diff>
--- a/NV3_Nhom_65KTPM_3.docx
+++ b/NV3_Nhom_65KTPM_3.docx
@@ -7726,7 +7726,7 @@
                 <w:szCs w:val="24"/>
                 <w:lang w:val="en-US"/>
               </w:rPr>
-              <w:t xml:space="preserve">5  </w:t>
+              <w:t>5  Hiển thị giao diện xác nhận n</w:t>
             </w:r>
             <w:r>
               <w:rPr>
@@ -7735,7 +7735,7 @@
                 <w:szCs w:val="24"/>
                 <w:lang w:val="en-US"/>
               </w:rPr>
-              <w:t>Hiển thị giao diện xác nhận n</w:t>
+              <w:t xml:space="preserve">gười </w:t>
             </w:r>
             <w:r>
               <w:rPr>
@@ -7744,7 +7744,7 @@
                 <w:szCs w:val="24"/>
                 <w:lang w:val="en-US"/>
               </w:rPr>
-              <w:t xml:space="preserve">gười </w:t>
+              <w:t>quản lý</w:t>
             </w:r>
             <w:r>
               <w:rPr>
@@ -7753,7 +7753,7 @@
                 <w:szCs w:val="24"/>
                 <w:lang w:val="en-US"/>
               </w:rPr>
-              <w:t>quản lý</w:t>
+              <w:t xml:space="preserve"> xác nhận việc xóa tài khoản bằng cách nhấn nút </w:t>
             </w:r>
             <w:r>
               <w:rPr>
@@ -7762,34 +7762,7 @@
                 <w:szCs w:val="24"/>
                 <w:lang w:val="en-US"/>
               </w:rPr>
-              <w:t xml:space="preserve"> xác nhận việc xóa tài khoản bằng cách nhấn nút </w:t>
-            </w:r>
-            <w:r>
-              <w:rPr>
-                <w:rFonts w:ascii="Times New Roman" w:eastAsia="Times New Roman" w:hAnsi="Times New Roman" w:cs="Times New Roman"/>
-                <w:sz w:val="24"/>
-                <w:szCs w:val="24"/>
-                <w:lang w:val="en-US"/>
-              </w:rPr>
-              <w:t>“</w:t>
-            </w:r>
-            <w:r>
-              <w:rPr>
-                <w:rFonts w:ascii="Times New Roman" w:eastAsia="Times New Roman" w:hAnsi="Times New Roman" w:cs="Times New Roman"/>
-                <w:sz w:val="24"/>
-                <w:szCs w:val="24"/>
-                <w:lang w:val="en-US"/>
-              </w:rPr>
-              <w:t>yes</w:t>
-            </w:r>
-            <w:r>
-              <w:rPr>
-                <w:rFonts w:ascii="Times New Roman" w:eastAsia="Times New Roman" w:hAnsi="Times New Roman" w:cs="Times New Roman"/>
-                <w:sz w:val="24"/>
-                <w:szCs w:val="24"/>
-                <w:lang w:val="en-US"/>
-              </w:rPr>
-              <w:t>”</w:t>
+              <w:t>“yes”</w:t>
             </w:r>
           </w:p>
           <w:p>
@@ -12803,8 +12776,6 @@
         </w:rPr>
         <w:t>1.5 Sơ đồ Trình tự (SD)</w:t>
       </w:r>
-      <w:bookmarkStart w:id="1" w:name="_GoBack"/>
-      <w:bookmarkEnd w:id="1"/>
     </w:p>
     <w:p>
       <w:pPr>
@@ -13381,7 +13352,7 @@
           <w:bCs/>
           <w:sz w:val="26"/>
           <w:szCs w:val="26"/>
-          <w:lang w:val="vi-VN"/>
+          <w:lang w:val="en-US"/>
         </w:rPr>
       </w:pPr>
       <w:r>
@@ -13399,19 +13370,25 @@
     <w:p>
       <w:pPr>
         <w:rPr>
+          <w:lang w:val="en-US"/>
+        </w:rPr>
+      </w:pPr>
+    </w:p>
+    <w:p>
+      <w:pPr>
+        <w:rPr>
           <w:lang w:val="vi-VN"/>
         </w:rPr>
       </w:pPr>
       <w:r>
         <w:rPr>
-          <w:noProof/>
           <w:lang w:val="vi-VN"/>
         </w:rPr>
         <w:drawing>
-          <wp:inline distT="0" distB="0" distL="0" distR="0" wp14:anchorId="56238B85" wp14:editId="4BE56970">
-            <wp:extent cx="6082018" cy="3644900"/>
-            <wp:effectExtent l="0" t="0" r="0" b="0"/>
-            <wp:docPr id="4" name="Picture 4" descr="A diagram of a structure&#10;&#10;Description automatically generated"/>
+          <wp:inline distT="0" distB="0" distL="0" distR="0" wp14:anchorId="7EEBFEB7" wp14:editId="5877248E">
+            <wp:extent cx="6005160" cy="3706585"/>
+            <wp:effectExtent l="0" t="0" r="0" b="8255"/>
+            <wp:docPr id="9" name="Picture 9" descr="A diagram of a structure&#10;&#10;Description automatically generated"/>
             <wp:cNvGraphicFramePr>
               <a:graphicFrameLocks xmlns:a="http://schemas.openxmlformats.org/drawingml/2006/main" noChangeAspect="1"/>
             </wp:cNvGraphicFramePr>
@@ -13431,7 +13408,7 @@
                   <pic:spPr>
                     <a:xfrm>
                       <a:off x="0" y="0"/>
-                      <a:ext cx="6089535" cy="3649405"/>
+                      <a:ext cx="6033083" cy="3723820"/>
                     </a:xfrm>
                     <a:prstGeom prst="rect">
                       <a:avLst/>
@@ -13443,6 +13420,8 @@
           </wp:inline>
         </w:drawing>
       </w:r>
+      <w:bookmarkStart w:id="1" w:name="_GoBack"/>
+      <w:bookmarkEnd w:id="1"/>
     </w:p>
     <w:p>
       <w:pPr>

</xml_diff>